<commit_message>
opdateret med neural netværk link
</commit_message>
<xml_diff>
--- a/Litteratur/Noter til system indentifikation.docx
+++ b/Litteratur/Noter til system indentifikation.docx
@@ -148,6 +148,28 @@
       <w:r>
         <w:t>Kvaliteten af en fremstillet model kan evalures på baggrung af målt data ved hjælp af ”compare” funktionen i Matlab.</w:t>
       </w:r>
+    </w:p>
+    <w:p/>
+    <w:p/>
+    <w:p>
+      <w:pPr>
+        <w:pStyle w:val="Heading2"/>
+      </w:pPr>
+      <w:r>
+        <w:t>Neural netværk MPC</w:t>
+      </w:r>
+    </w:p>
+    <w:p>
+      <w:hyperlink r:id="rId5" w:history="1">
+        <w:r>
+          <w:rPr>
+            <w:rStyle w:val="Hyperlink"/>
+          </w:rPr>
+          <w:t>https://se.mathworks.com/help/nnet/ug/design-neural-network-predictive-controller-in-simulink.html</w:t>
+        </w:r>
+      </w:hyperlink>
+    </w:p>
+    <w:p>
       <w:bookmarkStart w:id="0" w:name="_GoBack"/>
       <w:bookmarkEnd w:id="0"/>
     </w:p>
@@ -156,6 +178,11 @@
         <w:pStyle w:val="ListParagraph"/>
       </w:pPr>
     </w:p>
+    <w:p>
+      <w:pPr>
+        <w:pStyle w:val="ListParagraph"/>
+      </w:pPr>
+    </w:p>
     <w:p/>
     <w:p>
       <w:pPr>
@@ -166,7 +193,7 @@
       </w:r>
     </w:p>
     <w:p>
-      <w:hyperlink r:id="rId5" w:history="1">
+      <w:hyperlink r:id="rId6" w:anchor="bsguic_-1" w:history="1">
         <w:r>
           <w:rPr>
             <w:rStyle w:val="Hyperlink"/>
@@ -177,7 +204,7 @@
       <w:r>
         <w:br/>
       </w:r>
-      <w:hyperlink r:id="rId6" w:history="1">
+      <w:hyperlink r:id="rId7" w:history="1">
         <w:r>
           <w:rPr>
             <w:rStyle w:val="Hyperlink"/>
@@ -188,7 +215,7 @@
       <w:r>
         <w:br/>
       </w:r>
-      <w:hyperlink r:id="rId7" w:history="1">
+      <w:hyperlink r:id="rId8" w:history="1">
         <w:r>
           <w:rPr>
             <w:rStyle w:val="Hyperlink"/>
@@ -199,7 +226,7 @@
       <w:r>
         <w:br/>
       </w:r>
-      <w:hyperlink r:id="rId8" w:history="1">
+      <w:hyperlink r:id="rId9" w:history="1">
         <w:r>
           <w:rPr>
             <w:rStyle w:val="Hyperlink"/>

</xml_diff>